<commit_message>
fixed zeta from part 2
</commit_message>
<xml_diff>
--- a/Part 2.1.docx
+++ b/Part 2.1.docx
@@ -1,6 +1,6 @@
 
 <file path=word/document.xml><?xml version="1.0" encoding="utf-8"?>
-<w:document xmlns:wpc="http://schemas.microsoft.com/office/word/2010/wordprocessingCanvas" xmlns:cx="http://schemas.microsoft.com/office/drawing/2014/chartex" xmlns:cx1="http://schemas.microsoft.com/office/drawing/2015/9/8/chartex" xmlns:cx2="http://schemas.microsoft.com/office/drawing/2015/10/21/chartex" xmlns:cx3="http://schemas.microsoft.com/office/drawing/2016/5/9/chartex" xmlns:cx4="http://schemas.microsoft.com/office/drawing/2016/5/10/chartex" xmlns:cx5="http://schemas.microsoft.com/office/drawing/2016/5/11/chartex" xmlns:cx6="http://schemas.microsoft.com/office/drawing/2016/5/12/chartex" xmlns:cx7="http://schemas.microsoft.com/office/drawing/2016/5/13/chartex" xmlns:cx8="http://schemas.microsoft.com/office/drawing/2016/5/14/chartex" xmlns:mc="http://schemas.openxmlformats.org/markup-compatibility/2006" xmlns:aink="http://schemas.microsoft.com/office/drawing/2016/ink" xmlns:am3d="http://schemas.microsoft.com/office/drawing/2017/model3d" xmlns:o="urn:schemas-microsoft-com:office:office" xmlns:r="http://schemas.openxmlformats.org/officeDocument/2006/relationships" xmlns:m="http://schemas.openxmlformats.org/officeDocument/2006/math" xmlns:v="urn:schemas-microsoft-com:vml" xmlns:wp14="http://schemas.microsoft.com/office/word/2010/wordprocessingDrawing" xmlns:wp="http://schemas.openxmlformats.org/drawingml/2006/wordprocessingDrawing" xmlns:w10="urn:schemas-microsoft-com:office:word" xmlns:w="http://schemas.openxmlformats.org/wordprocessingml/2006/main" xmlns:w14="http://schemas.microsoft.com/office/word/2010/wordml" xmlns:w15="http://schemas.microsoft.com/office/word/2012/wordml" xmlns:w16cid="http://schemas.microsoft.com/office/word/2016/wordml/cid" xmlns:w16se="http://schemas.microsoft.com/office/word/2015/wordml/symex" xmlns:wpg="http://schemas.microsoft.com/office/word/2010/wordprocessingGroup" xmlns:wpi="http://schemas.microsoft.com/office/word/2010/wordprocessingInk" xmlns:wne="http://schemas.microsoft.com/office/word/2006/wordml" xmlns:wps="http://schemas.microsoft.com/office/word/2010/wordprocessingShape" mc:Ignorable="w14 w15 w16se w16cid wp14">
+<w:document xmlns:wpc="http://schemas.microsoft.com/office/word/2010/wordprocessingCanvas" xmlns:cx="http://schemas.microsoft.com/office/drawing/2014/chartex" xmlns:cx1="http://schemas.microsoft.com/office/drawing/2015/9/8/chartex" xmlns:mc="http://schemas.openxmlformats.org/markup-compatibility/2006" xmlns:o="urn:schemas-microsoft-com:office:office" xmlns:r="http://schemas.openxmlformats.org/officeDocument/2006/relationships" xmlns:m="http://schemas.openxmlformats.org/officeDocument/2006/math" xmlns:v="urn:schemas-microsoft-com:vml" xmlns:wp14="http://schemas.microsoft.com/office/word/2010/wordprocessingDrawing" xmlns:wp="http://schemas.openxmlformats.org/drawingml/2006/wordprocessingDrawing" xmlns:w10="urn:schemas-microsoft-com:office:word" xmlns:w="http://schemas.openxmlformats.org/wordprocessingml/2006/main" xmlns:w14="http://schemas.microsoft.com/office/word/2010/wordml" xmlns:w15="http://schemas.microsoft.com/office/word/2012/wordml" xmlns:w16se="http://schemas.microsoft.com/office/word/2015/wordml/symex" xmlns:wpg="http://schemas.microsoft.com/office/word/2010/wordprocessingGroup" xmlns:wpi="http://schemas.microsoft.com/office/word/2010/wordprocessingInk" xmlns:wne="http://schemas.microsoft.com/office/word/2006/wordml" xmlns:wps="http://schemas.microsoft.com/office/word/2010/wordprocessingShape" mc:Ignorable="w14 w15 w16se wp14">
   <w:body>
     <w:p>
       <w:pPr>
@@ -29,6 +29,7 @@
           <w:noProof/>
           <w:sz w:val="24"/>
           <w:szCs w:val="24"/>
+          <w:lang w:eastAsia="en-US"/>
         </w:rPr>
         <w:drawing>
           <wp:anchor distT="0" distB="0" distL="114300" distR="114300" simplePos="0" relativeHeight="251658240" behindDoc="0" locked="0" layoutInCell="1" allowOverlap="1">
@@ -286,6 +287,14 @@
           <m:sub/>
           <m:sup/>
           <m:e>
+            <m:r>
+              <w:rPr>
+                <w:rFonts w:ascii="Cambria Math" w:hAnsi="Cambria Math"/>
+                <w:sz w:val="24"/>
+                <w:szCs w:val="24"/>
+              </w:rPr>
+              <m:t>(</m:t>
+            </m:r>
             <m:sSub>
               <m:sSubPr>
                 <m:ctrlPr>
@@ -364,6 +373,14 @@
                 <w:sz w:val="24"/>
                 <w:szCs w:val="24"/>
               </w:rPr>
+              <m:t>)</m:t>
+            </m:r>
+            <m:r>
+              <w:rPr>
+                <w:rFonts w:ascii="Cambria Math" w:hAnsi="Cambria Math"/>
+                <w:sz w:val="24"/>
+                <w:szCs w:val="24"/>
+              </w:rPr>
               <m:t>dt</m:t>
             </m:r>
           </m:e>
@@ -390,6 +407,7 @@
           <w:noProof/>
           <w:sz w:val="24"/>
           <w:szCs w:val="24"/>
+          <w:lang w:eastAsia="en-US"/>
         </w:rPr>
         <mc:AlternateContent>
           <mc:Choice Requires="wps">
@@ -447,7 +465,7 @@
               </wp:anchor>
             </w:drawing>
           </mc:Choice>
-          <mc:Fallback>
+          <mc:Fallback xmlns:w16cid="http://schemas.microsoft.com/office/word/2016/wordml/cid" xmlns:am3d="http://schemas.microsoft.com/office/drawing/2017/model3d" xmlns:aink="http://schemas.microsoft.com/office/drawing/2016/ink" xmlns:cx8="http://schemas.microsoft.com/office/drawing/2016/5/14/chartex" xmlns:cx7="http://schemas.microsoft.com/office/drawing/2016/5/13/chartex" xmlns:cx6="http://schemas.microsoft.com/office/drawing/2016/5/12/chartex" xmlns:cx5="http://schemas.microsoft.com/office/drawing/2016/5/11/chartex" xmlns:cx4="http://schemas.microsoft.com/office/drawing/2016/5/10/chartex" xmlns:cx3="http://schemas.microsoft.com/office/drawing/2016/5/9/chartex" xmlns:cx2="http://schemas.microsoft.com/office/drawing/2015/10/21/chartex">
             <w:pict>
               <v:line w14:anchorId="0E6FC19F" id="Straight Connector 7" o:spid="_x0000_s1026" style="position:absolute;flip:x;z-index:251669504;visibility:visible;mso-wrap-style:square;mso-width-percent:0;mso-height-percent:0;mso-wrap-distance-left:9pt;mso-wrap-distance-top:0;mso-wrap-distance-right:9pt;mso-wrap-distance-bottom:0;mso-position-horizontal:absolute;mso-position-horizontal-relative:text;mso-position-vertical:absolute;mso-position-vertical-relative:text;mso-width-percent:0;mso-height-percent:0;mso-width-relative:margin;mso-height-relative:margin" from="234pt,165.25pt" to="244.5pt,192.75pt" o:gfxdata="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" strokecolor="#4472c4 [3204]" strokeweight=".5pt">
                 <v:stroke joinstyle="miter"/>
@@ -461,6 +479,7 @@
           <w:noProof/>
           <w:sz w:val="24"/>
           <w:szCs w:val="24"/>
+          <w:lang w:eastAsia="en-US"/>
         </w:rPr>
         <mc:AlternateContent>
           <mc:Choice Requires="wps">
@@ -518,7 +537,7 @@
               </wp:anchor>
             </w:drawing>
           </mc:Choice>
-          <mc:Fallback>
+          <mc:Fallback xmlns:w16cid="http://schemas.microsoft.com/office/word/2016/wordml/cid" xmlns:am3d="http://schemas.microsoft.com/office/drawing/2017/model3d" xmlns:aink="http://schemas.microsoft.com/office/drawing/2016/ink" xmlns:cx8="http://schemas.microsoft.com/office/drawing/2016/5/14/chartex" xmlns:cx7="http://schemas.microsoft.com/office/drawing/2016/5/13/chartex" xmlns:cx6="http://schemas.microsoft.com/office/drawing/2016/5/12/chartex" xmlns:cx5="http://schemas.microsoft.com/office/drawing/2016/5/11/chartex" xmlns:cx4="http://schemas.microsoft.com/office/drawing/2016/5/10/chartex" xmlns:cx3="http://schemas.microsoft.com/office/drawing/2016/5/9/chartex" xmlns:cx2="http://schemas.microsoft.com/office/drawing/2015/10/21/chartex">
             <w:pict>
               <v:line w14:anchorId="649D8BF4" id="Straight Connector 6" o:spid="_x0000_s1026" style="position:absolute;flip:x;z-index:251667456;visibility:visible;mso-wrap-style:square;mso-width-percent:0;mso-height-percent:0;mso-wrap-distance-left:9pt;mso-wrap-distance-top:0;mso-wrap-distance-right:9pt;mso-wrap-distance-bottom:0;mso-position-horizontal:absolute;mso-position-horizontal-relative:text;mso-position-vertical:absolute;mso-position-vertical-relative:text;mso-width-percent:0;mso-height-percent:0;mso-width-relative:margin;mso-height-relative:margin" from="328.5pt,162.75pt" to="339pt,190.25pt" o:gfxdata="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" strokecolor="#4472c4 [3204]" strokeweight=".5pt">
                 <v:stroke joinstyle="miter"/>
@@ -532,6 +551,7 @@
           <w:noProof/>
           <w:sz w:val="24"/>
           <w:szCs w:val="24"/>
+          <w:lang w:eastAsia="en-US"/>
         </w:rPr>
         <mc:AlternateContent>
           <mc:Choice Requires="wps">
@@ -589,7 +609,7 @@
               </wp:anchor>
             </w:drawing>
           </mc:Choice>
-          <mc:Fallback>
+          <mc:Fallback xmlns:w16cid="http://schemas.microsoft.com/office/word/2016/wordml/cid" xmlns:am3d="http://schemas.microsoft.com/office/drawing/2017/model3d" xmlns:aink="http://schemas.microsoft.com/office/drawing/2016/ink" xmlns:cx8="http://schemas.microsoft.com/office/drawing/2016/5/14/chartex" xmlns:cx7="http://schemas.microsoft.com/office/drawing/2016/5/13/chartex" xmlns:cx6="http://schemas.microsoft.com/office/drawing/2016/5/12/chartex" xmlns:cx5="http://schemas.microsoft.com/office/drawing/2016/5/11/chartex" xmlns:cx4="http://schemas.microsoft.com/office/drawing/2016/5/10/chartex" xmlns:cx3="http://schemas.microsoft.com/office/drawing/2016/5/9/chartex" xmlns:cx2="http://schemas.microsoft.com/office/drawing/2015/10/21/chartex">
             <w:pict>
               <v:line w14:anchorId="3C086721" id="Straight Connector 5" o:spid="_x0000_s1026" style="position:absolute;flip:x;z-index:251665408;visibility:visible;mso-wrap-style:square;mso-width-percent:0;mso-height-percent:0;mso-wrap-distance-left:9pt;mso-wrap-distance-top:0;mso-wrap-distance-right:9pt;mso-wrap-distance-bottom:0;mso-position-horizontal:absolute;mso-position-horizontal-relative:text;mso-position-vertical:absolute;mso-position-vertical-relative:text;mso-width-percent:0;mso-height-percent:0;mso-width-relative:margin;mso-height-relative:margin" from="242.25pt,163.5pt" to="252.75pt,191pt" o:gfxdata="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" strokecolor="#4472c4 [3204]" strokeweight=".5pt">
                 <v:stroke joinstyle="miter"/>
@@ -603,6 +623,7 @@
           <w:noProof/>
           <w:sz w:val="24"/>
           <w:szCs w:val="24"/>
+          <w:lang w:eastAsia="en-US"/>
         </w:rPr>
         <mc:AlternateContent>
           <mc:Choice Requires="wps">
@@ -660,7 +681,7 @@
               </wp:anchor>
             </w:drawing>
           </mc:Choice>
-          <mc:Fallback>
+          <mc:Fallback xmlns:w16cid="http://schemas.microsoft.com/office/word/2016/wordml/cid" xmlns:am3d="http://schemas.microsoft.com/office/drawing/2017/model3d" xmlns:aink="http://schemas.microsoft.com/office/drawing/2016/ink" xmlns:cx8="http://schemas.microsoft.com/office/drawing/2016/5/14/chartex" xmlns:cx7="http://schemas.microsoft.com/office/drawing/2016/5/13/chartex" xmlns:cx6="http://schemas.microsoft.com/office/drawing/2016/5/12/chartex" xmlns:cx5="http://schemas.microsoft.com/office/drawing/2016/5/11/chartex" xmlns:cx4="http://schemas.microsoft.com/office/drawing/2016/5/10/chartex" xmlns:cx3="http://schemas.microsoft.com/office/drawing/2016/5/9/chartex" xmlns:cx2="http://schemas.microsoft.com/office/drawing/2015/10/21/chartex">
             <w:pict>
               <v:line w14:anchorId="3937EDE9" id="Straight Connector 4" o:spid="_x0000_s1026" style="position:absolute;flip:x;z-index:251663360;visibility:visible;mso-wrap-style:square;mso-width-percent:0;mso-height-percent:0;mso-wrap-distance-left:9pt;mso-wrap-distance-top:0;mso-wrap-distance-right:9pt;mso-wrap-distance-bottom:0;mso-position-horizontal:absolute;mso-position-horizontal-relative:text;mso-position-vertical:absolute;mso-position-vertical-relative:text;mso-width-percent:0;mso-height-percent:0;mso-width-relative:margin;mso-height-relative:margin" from="222.75pt,163.95pt" to="233.25pt,191.45pt" o:gfxdata="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" strokecolor="#4472c4 [3204]" strokeweight=".5pt">
                 <v:stroke joinstyle="miter"/>
@@ -674,6 +695,7 @@
           <w:noProof/>
           <w:sz w:val="24"/>
           <w:szCs w:val="24"/>
+          <w:lang w:eastAsia="en-US"/>
         </w:rPr>
         <mc:AlternateContent>
           <mc:Choice Requires="wps">
@@ -731,7 +753,7 @@
               </wp:anchor>
             </w:drawing>
           </mc:Choice>
-          <mc:Fallback>
+          <mc:Fallback xmlns:w16cid="http://schemas.microsoft.com/office/word/2016/wordml/cid" xmlns:am3d="http://schemas.microsoft.com/office/drawing/2017/model3d" xmlns:aink="http://schemas.microsoft.com/office/drawing/2016/ink" xmlns:cx8="http://schemas.microsoft.com/office/drawing/2016/5/14/chartex" xmlns:cx7="http://schemas.microsoft.com/office/drawing/2016/5/13/chartex" xmlns:cx6="http://schemas.microsoft.com/office/drawing/2016/5/12/chartex" xmlns:cx5="http://schemas.microsoft.com/office/drawing/2016/5/11/chartex" xmlns:cx4="http://schemas.microsoft.com/office/drawing/2016/5/10/chartex" xmlns:cx3="http://schemas.microsoft.com/office/drawing/2016/5/9/chartex" xmlns:cx2="http://schemas.microsoft.com/office/drawing/2015/10/21/chartex">
             <w:pict>
               <v:line w14:anchorId="6B9CFC3B" id="Straight Connector 3" o:spid="_x0000_s1026" style="position:absolute;flip:x;z-index:251661312;visibility:visible;mso-wrap-style:square;mso-width-percent:0;mso-height-percent:0;mso-wrap-distance-left:9pt;mso-wrap-distance-top:0;mso-wrap-distance-right:9pt;mso-wrap-distance-bottom:0;mso-position-horizontal:absolute;mso-position-horizontal-relative:text;mso-position-vertical:absolute;mso-position-vertical-relative:text;mso-width-percent:0;mso-height-percent:0;mso-width-relative:margin;mso-height-relative:margin" from="281.25pt,165.25pt" to="304.75pt,193pt" o:gfxdata="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" strokecolor="#4472c4 [3204]" strokeweight=".5pt">
                 <v:stroke joinstyle="miter"/>
@@ -745,6 +767,7 @@
           <w:noProof/>
           <w:sz w:val="24"/>
           <w:szCs w:val="24"/>
+          <w:lang w:eastAsia="en-US"/>
         </w:rPr>
         <mc:AlternateContent>
           <mc:Choice Requires="wps">
@@ -802,7 +825,7 @@
               </wp:anchor>
             </w:drawing>
           </mc:Choice>
-          <mc:Fallback>
+          <mc:Fallback xmlns:w16cid="http://schemas.microsoft.com/office/word/2016/wordml/cid" xmlns:am3d="http://schemas.microsoft.com/office/drawing/2017/model3d" xmlns:aink="http://schemas.microsoft.com/office/drawing/2016/ink" xmlns:cx8="http://schemas.microsoft.com/office/drawing/2016/5/14/chartex" xmlns:cx7="http://schemas.microsoft.com/office/drawing/2016/5/13/chartex" xmlns:cx6="http://schemas.microsoft.com/office/drawing/2016/5/12/chartex" xmlns:cx5="http://schemas.microsoft.com/office/drawing/2016/5/11/chartex" xmlns:cx4="http://schemas.microsoft.com/office/drawing/2016/5/10/chartex" xmlns:cx3="http://schemas.microsoft.com/office/drawing/2016/5/9/chartex" xmlns:cx2="http://schemas.microsoft.com/office/drawing/2015/10/21/chartex">
             <w:pict>
               <v:line w14:anchorId="3A00AD9D" id="Straight Connector 2" o:spid="_x0000_s1026" style="position:absolute;flip:x;z-index:251659264;visibility:visible;mso-wrap-style:square;mso-width-percent:0;mso-height-percent:0;mso-wrap-distance-left:9pt;mso-wrap-distance-top:0;mso-wrap-distance-right:9pt;mso-wrap-distance-bottom:0;mso-position-horizontal:absolute;mso-position-horizontal-relative:text;mso-position-vertical:absolute;mso-position-vertical-relative:text;mso-width-percent:0;mso-height-percent:0;mso-width-relative:margin;mso-height-relative:margin" from="308pt,162.2pt" to="331.5pt,189.95pt" o:gfxdata="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" strokecolor="#4472c4 [3204]" strokeweight=".5pt">
                 <v:stroke joinstyle="miter"/>
@@ -868,8 +891,8 @@
           <m:sub/>
           <m:sup/>
           <m:e>
-            <m:sSub>
-              <m:sSubPr>
+            <m:d>
+              <m:dPr>
                 <m:ctrlPr>
                   <w:rPr>
                     <w:rFonts w:ascii="Cambria Math" w:hAnsi="Cambria Math"/>
@@ -878,68 +901,82 @@
                     <w:szCs w:val="24"/>
                   </w:rPr>
                 </m:ctrlPr>
-              </m:sSubPr>
+              </m:dPr>
               <m:e>
+                <m:sSub>
+                  <m:sSubPr>
+                    <m:ctrlPr>
+                      <w:rPr>
+                        <w:rFonts w:ascii="Cambria Math" w:hAnsi="Cambria Math"/>
+                        <w:i/>
+                        <w:sz w:val="24"/>
+                        <w:szCs w:val="24"/>
+                      </w:rPr>
+                    </m:ctrlPr>
+                  </m:sSubPr>
+                  <m:e>
+                    <m:r>
+                      <w:rPr>
+                        <w:rFonts w:ascii="Cambria Math" w:hAnsi="Cambria Math"/>
+                        <w:sz w:val="24"/>
+                        <w:szCs w:val="24"/>
+                      </w:rPr>
+                      <m:t>i</m:t>
+                    </m:r>
+                  </m:e>
+                  <m:sub>
+                    <m:r>
+                      <w:rPr>
+                        <w:rFonts w:ascii="Cambria Math" w:hAnsi="Cambria Math"/>
+                        <w:sz w:val="24"/>
+                        <w:szCs w:val="24"/>
+                      </w:rPr>
+                      <m:t>2</m:t>
+                    </m:r>
+                  </m:sub>
+                </m:sSub>
                 <m:r>
                   <w:rPr>
                     <w:rFonts w:ascii="Cambria Math" w:hAnsi="Cambria Math"/>
                     <w:sz w:val="24"/>
                     <w:szCs w:val="24"/>
                   </w:rPr>
-                  <m:t>i</m:t>
+                  <m:t>-</m:t>
                 </m:r>
+                <m:sSub>
+                  <m:sSubPr>
+                    <m:ctrlPr>
+                      <w:rPr>
+                        <w:rFonts w:ascii="Cambria Math" w:hAnsi="Cambria Math"/>
+                        <w:i/>
+                        <w:sz w:val="24"/>
+                        <w:szCs w:val="24"/>
+                      </w:rPr>
+                    </m:ctrlPr>
+                  </m:sSubPr>
+                  <m:e>
+                    <m:r>
+                      <w:rPr>
+                        <w:rFonts w:ascii="Cambria Math" w:hAnsi="Cambria Math"/>
+                        <w:sz w:val="24"/>
+                        <w:szCs w:val="24"/>
+                      </w:rPr>
+                      <m:t>i</m:t>
+                    </m:r>
+                  </m:e>
+                  <m:sub>
+                    <m:r>
+                      <w:rPr>
+                        <w:rFonts w:ascii="Cambria Math" w:hAnsi="Cambria Math"/>
+                        <w:sz w:val="24"/>
+                        <w:szCs w:val="24"/>
+                      </w:rPr>
+                      <m:t>1</m:t>
+                    </m:r>
+                  </m:sub>
+                </m:sSub>
               </m:e>
-              <m:sub>
-                <m:r>
-                  <w:rPr>
-                    <w:rFonts w:ascii="Cambria Math" w:hAnsi="Cambria Math"/>
-                    <w:sz w:val="24"/>
-                    <w:szCs w:val="24"/>
-                  </w:rPr>
-                  <m:t>2</m:t>
-                </m:r>
-              </m:sub>
-            </m:sSub>
-            <m:r>
-              <w:rPr>
-                <w:rFonts w:ascii="Cambria Math" w:hAnsi="Cambria Math"/>
-                <w:sz w:val="24"/>
-                <w:szCs w:val="24"/>
-              </w:rPr>
-              <m:t>-</m:t>
-            </m:r>
-            <m:sSub>
-              <m:sSubPr>
-                <m:ctrlPr>
-                  <w:rPr>
-                    <w:rFonts w:ascii="Cambria Math" w:hAnsi="Cambria Math"/>
-                    <w:i/>
-                    <w:sz w:val="24"/>
-                    <w:szCs w:val="24"/>
-                  </w:rPr>
-                </m:ctrlPr>
-              </m:sSubPr>
-              <m:e>
-                <m:r>
-                  <w:rPr>
-                    <w:rFonts w:ascii="Cambria Math" w:hAnsi="Cambria Math"/>
-                    <w:sz w:val="24"/>
-                    <w:szCs w:val="24"/>
-                  </w:rPr>
-                  <m:t>i</m:t>
-                </m:r>
-              </m:e>
-              <m:sub>
-                <m:r>
-                  <w:rPr>
-                    <w:rFonts w:ascii="Cambria Math" w:hAnsi="Cambria Math"/>
-                    <w:sz w:val="24"/>
-                    <w:szCs w:val="24"/>
-                  </w:rPr>
-                  <m:t>1</m:t>
-                </m:r>
-              </m:sub>
-            </m:sSub>
+            </m:d>
             <m:r>
               <w:rPr>
                 <w:rFonts w:ascii="Cambria Math" w:hAnsi="Cambria Math"/>
@@ -1233,7 +1270,15 @@
               <w:sz w:val="24"/>
               <w:szCs w:val="24"/>
             </w:rPr>
-            <m:t>-L</m:t>
+            <m:t>-</m:t>
+          </m:r>
+          <m:r>
+            <w:rPr>
+              <w:rFonts w:ascii="Cambria Math" w:hAnsi="Cambria Math"/>
+              <w:sz w:val="24"/>
+              <w:szCs w:val="24"/>
+            </w:rPr>
+            <m:t>L</m:t>
           </m:r>
           <m:f>
             <m:fPr>
@@ -1356,6 +1401,14 @@
             <m:sub/>
             <m:sup/>
             <m:e>
+              <m:r>
+                <w:rPr>
+                  <w:rFonts w:ascii="Cambria Math" w:hAnsi="Cambria Math"/>
+                  <w:sz w:val="24"/>
+                  <w:szCs w:val="24"/>
+                </w:rPr>
+                <m:t>(</m:t>
+              </m:r>
               <m:sSub>
                 <m:sSubPr>
                   <m:ctrlPr>
@@ -1458,7 +1511,7 @@
                   <w:sz w:val="24"/>
                   <w:szCs w:val="24"/>
                 </w:rPr>
-                <m:t>dt</m:t>
+                <m:t>dt)</m:t>
               </m:r>
             </m:e>
           </m:nary>
@@ -1531,6 +1584,14 @@
             <m:sub/>
             <m:sup/>
             <m:e>
+              <m:r>
+                <w:rPr>
+                  <w:rFonts w:ascii="Cambria Math" w:hAnsi="Cambria Math"/>
+                  <w:sz w:val="24"/>
+                  <w:szCs w:val="24"/>
+                </w:rPr>
+                <m:t>(</m:t>
+              </m:r>
               <m:f>
                 <m:fPr>
                   <m:ctrlPr>
@@ -1633,6 +1694,14 @@
                   <w:sz w:val="24"/>
                   <w:szCs w:val="24"/>
                 </w:rPr>
+                <m:t>)</m:t>
+              </m:r>
+              <m:r>
+                <w:rPr>
+                  <w:rFonts w:ascii="Cambria Math" w:hAnsi="Cambria Math"/>
+                  <w:sz w:val="24"/>
+                  <w:szCs w:val="24"/>
+                </w:rPr>
                 <m:t>dt</m:t>
               </m:r>
             </m:e>
@@ -1707,7 +1776,23 @@
               <w:sz w:val="24"/>
               <w:szCs w:val="24"/>
             </w:rPr>
-            <m:t>R=0=&gt;-C</m:t>
+            <m:t>R</m:t>
+          </m:r>
+          <m:r>
+            <w:rPr>
+              <w:rFonts w:ascii="Cambria Math" w:hAnsi="Cambria Math"/>
+              <w:sz w:val="24"/>
+              <w:szCs w:val="24"/>
+            </w:rPr>
+            <m:t>=0=&gt;-</m:t>
+          </m:r>
+          <m:r>
+            <w:rPr>
+              <w:rFonts w:ascii="Cambria Math" w:hAnsi="Cambria Math"/>
+              <w:sz w:val="24"/>
+              <w:szCs w:val="24"/>
+            </w:rPr>
+            <m:t>C</m:t>
           </m:r>
           <m:sSub>
             <m:sSubPr>
@@ -1766,6 +1851,14 @@
             <m:sub/>
             <m:sup/>
             <m:e>
+              <m:r>
+                <w:rPr>
+                  <w:rFonts w:ascii="Cambria Math" w:hAnsi="Cambria Math"/>
+                  <w:sz w:val="24"/>
+                  <w:szCs w:val="24"/>
+                </w:rPr>
+                <m:t>(</m:t>
+              </m:r>
               <m:f>
                 <m:fPr>
                   <m:ctrlPr>
@@ -1868,6 +1961,14 @@
                   <w:sz w:val="24"/>
                   <w:szCs w:val="24"/>
                 </w:rPr>
+                <m:t>)</m:t>
+              </m:r>
+              <m:r>
+                <w:rPr>
+                  <w:rFonts w:ascii="Cambria Math" w:hAnsi="Cambria Math"/>
+                  <w:sz w:val="24"/>
+                  <w:szCs w:val="24"/>
+                </w:rPr>
                 <m:t>dt</m:t>
               </m:r>
             </m:e>
@@ -1878,7 +1979,15 @@
               <w:sz w:val="24"/>
               <w:szCs w:val="24"/>
             </w:rPr>
-            <m:t>=&gt;-C</m:t>
+            <m:t>=&gt;-</m:t>
+          </m:r>
+          <m:r>
+            <w:rPr>
+              <w:rFonts w:ascii="Cambria Math" w:hAnsi="Cambria Math"/>
+              <w:sz w:val="24"/>
+              <w:szCs w:val="24"/>
+            </w:rPr>
+            <m:t>C</m:t>
           </m:r>
           <m:f>
             <m:fPr>
@@ -2515,6 +2624,14 @@
                   <w:sz w:val="24"/>
                   <w:szCs w:val="24"/>
                 </w:rPr>
+                <m:t>(</m:t>
+              </m:r>
+              <m:r>
+                <w:rPr>
+                  <w:rFonts w:ascii="Cambria Math" w:hAnsi="Cambria Math"/>
+                  <w:sz w:val="24"/>
+                  <w:szCs w:val="24"/>
+                </w:rPr>
                 <m:t>C</m:t>
               </m:r>
               <m:f>
@@ -2715,6 +2832,14 @@
                   <w:sz w:val="24"/>
                   <w:szCs w:val="24"/>
                 </w:rPr>
+                <m:t>)</m:t>
+              </m:r>
+              <m:r>
+                <w:rPr>
+                  <w:rFonts w:ascii="Cambria Math" w:hAnsi="Cambria Math"/>
+                  <w:sz w:val="24"/>
+                  <w:szCs w:val="24"/>
+                </w:rPr>
                 <m:t>dt</m:t>
               </m:r>
             </m:e>
@@ -2777,7 +2902,15 @@
               <w:sz w:val="24"/>
               <w:szCs w:val="24"/>
             </w:rPr>
-            <m:t>-L</m:t>
+            <m:t>-</m:t>
+          </m:r>
+          <m:r>
+            <w:rPr>
+              <w:rFonts w:ascii="Cambria Math" w:hAnsi="Cambria Math"/>
+              <w:sz w:val="24"/>
+              <w:szCs w:val="24"/>
+            </w:rPr>
+            <m:t>L</m:t>
           </m:r>
           <m:f>
             <m:fPr>
@@ -2797,7 +2930,23 @@
                   <w:sz w:val="24"/>
                   <w:szCs w:val="24"/>
                 </w:rPr>
-                <m:t>d(C</m:t>
+                <m:t>d</m:t>
+              </m:r>
+              <m:r>
+                <w:rPr>
+                  <w:rFonts w:ascii="Cambria Math" w:hAnsi="Cambria Math"/>
+                  <w:sz w:val="24"/>
+                  <w:szCs w:val="24"/>
+                </w:rPr>
+                <m:t>(</m:t>
+              </m:r>
+              <m:r>
+                <w:rPr>
+                  <w:rFonts w:ascii="Cambria Math" w:hAnsi="Cambria Math"/>
+                  <w:sz w:val="24"/>
+                  <w:szCs w:val="24"/>
+                </w:rPr>
+                <m:t>C</m:t>
               </m:r>
               <m:f>
                 <m:fPr>
@@ -3010,6 +3159,14 @@
                   <w:sz w:val="24"/>
                   <w:szCs w:val="24"/>
                 </w:rPr>
+                <m:t>(</m:t>
+              </m:r>
+              <m:r>
+                <w:rPr>
+                  <w:rFonts w:ascii="Cambria Math" w:hAnsi="Cambria Math"/>
+                  <w:sz w:val="24"/>
+                  <w:szCs w:val="24"/>
+                </w:rPr>
                 <m:t>C</m:t>
               </m:r>
               <m:f>
@@ -3210,6 +3367,14 @@
                   <w:sz w:val="24"/>
                   <w:szCs w:val="24"/>
                 </w:rPr>
+                <m:t>)</m:t>
+              </m:r>
+              <m:r>
+                <w:rPr>
+                  <w:rFonts w:ascii="Cambria Math" w:hAnsi="Cambria Math"/>
+                  <w:sz w:val="24"/>
+                  <w:szCs w:val="24"/>
+                </w:rPr>
                 <m:t>dt</m:t>
               </m:r>
             </m:e>
@@ -3272,7 +3437,15 @@
               <w:sz w:val="24"/>
               <w:szCs w:val="24"/>
             </w:rPr>
-            <m:t>-LC</m:t>
+            <m:t>-</m:t>
+          </m:r>
+          <m:r>
+            <w:rPr>
+              <w:rFonts w:ascii="Cambria Math" w:hAnsi="Cambria Math"/>
+              <w:sz w:val="24"/>
+              <w:szCs w:val="24"/>
+            </w:rPr>
+            <m:t>LC</m:t>
           </m:r>
           <m:f>
             <m:fPr>
@@ -3564,7 +3737,15 @@
               <w:sz w:val="24"/>
               <w:szCs w:val="24"/>
             </w:rPr>
-            <m:t>=LC</m:t>
+            <m:t>=</m:t>
+          </m:r>
+          <m:r>
+            <w:rPr>
+              <w:rFonts w:ascii="Cambria Math" w:hAnsi="Cambria Math"/>
+              <w:sz w:val="24"/>
+              <w:szCs w:val="24"/>
+            </w:rPr>
+            <m:t>LC</m:t>
           </m:r>
           <m:f>
             <m:fPr>
@@ -3830,6 +4011,8 @@
         </w:rPr>
         <w:t xml:space="preserve">Given above differential equation, TF: </w:t>
       </w:r>
+      <w:bookmarkStart w:id="0" w:name="_GoBack"/>
+      <w:bookmarkEnd w:id="0"/>
     </w:p>
     <w:p>
       <w:pPr>
@@ -4050,8 +4233,6 @@
           <w:szCs w:val="24"/>
         </w:rPr>
       </w:pPr>
-      <w:bookmarkStart w:id="0" w:name="_GoBack"/>
-      <w:bookmarkEnd w:id="0"/>
     </w:p>
     <w:sectPr>
       <w:pgSz w:w="12240" w:h="15840"/>
@@ -4064,7 +4245,7 @@
 </file>
 
 <file path=word/styles.xml><?xml version="1.0" encoding="utf-8"?>
-<w:styles xmlns:mc="http://schemas.openxmlformats.org/markup-compatibility/2006" xmlns:r="http://schemas.openxmlformats.org/officeDocument/2006/relationships" xmlns:w="http://schemas.openxmlformats.org/wordprocessingml/2006/main" xmlns:w14="http://schemas.microsoft.com/office/word/2010/wordml" xmlns:w15="http://schemas.microsoft.com/office/word/2012/wordml" xmlns:w16cid="http://schemas.microsoft.com/office/word/2016/wordml/cid" xmlns:w16se="http://schemas.microsoft.com/office/word/2015/wordml/symex" mc:Ignorable="w14 w15 w16se w16cid">
+<w:styles xmlns:mc="http://schemas.openxmlformats.org/markup-compatibility/2006" xmlns:r="http://schemas.openxmlformats.org/officeDocument/2006/relationships" xmlns:w="http://schemas.openxmlformats.org/wordprocessingml/2006/main" xmlns:w14="http://schemas.microsoft.com/office/word/2010/wordml" xmlns:w15="http://schemas.microsoft.com/office/word/2012/wordml" xmlns:w16se="http://schemas.microsoft.com/office/word/2015/wordml/symex" mc:Ignorable="w14 w15 w16se">
   <w:docDefaults>
     <w:rPrDefault>
       <w:rPr>
@@ -4080,7 +4261,7 @@
       </w:pPr>
     </w:pPrDefault>
   </w:docDefaults>
-  <w:latentStyles w:defLockedState="0" w:defUIPriority="99" w:defSemiHidden="0" w:defUnhideWhenUsed="0" w:defQFormat="0" w:count="375">
+  <w:latentStyles w:defLockedState="0" w:defUIPriority="99" w:defSemiHidden="0" w:defUnhideWhenUsed="0" w:defQFormat="0" w:count="371">
     <w:lsdException w:name="Normal" w:uiPriority="0" w:qFormat="1"/>
     <w:lsdException w:name="heading 1" w:uiPriority="9" w:qFormat="1"/>
     <w:lsdException w:name="heading 2" w:semiHidden="1" w:uiPriority="9" w:unhideWhenUsed="1" w:qFormat="1"/>
@@ -4452,10 +4633,6 @@
     <w:lsdException w:name="List Table 5 Dark Accent 6" w:uiPriority="50"/>
     <w:lsdException w:name="List Table 6 Colorful Accent 6" w:uiPriority="51"/>
     <w:lsdException w:name="List Table 7 Colorful Accent 6" w:uiPriority="52"/>
-    <w:lsdException w:name="Mention" w:semiHidden="1" w:unhideWhenUsed="1"/>
-    <w:lsdException w:name="Smart Hyperlink" w:semiHidden="1" w:unhideWhenUsed="1"/>
-    <w:lsdException w:name="Hashtag" w:semiHidden="1" w:unhideWhenUsed="1"/>
-    <w:lsdException w:name="Unresolved Mention" w:semiHidden="1" w:unhideWhenUsed="1"/>
   </w:latentStyles>
   <w:style w:type="paragraph" w:default="1" w:styleId="Normal">
     <w:name w:val="Normal"/>

</xml_diff>